<commit_message>
Gitignoren lisäys ja työaika
</commit_message>
<xml_diff>
--- a/Työnajanseuranta/Työaikaraportti_TopiasKähärä.docx
+++ b/Työnajanseuranta/Työaikaraportti_TopiasKähärä.docx
@@ -300,10 +300,7 @@
           </w:tcPr>
           <w:p>
             <w:r>
-              <w:t>10.</w:t>
-            </w:r>
-            <w:r>
-              <w:t>02.2023</w:t>
+              <w:t>10.02.2023</w:t>
             </w:r>
           </w:p>
         </w:tc>
@@ -337,21 +334,35 @@
           </w:tcPr>
           <w:p>
             <w:r>
-              <w:t>16.2.2023</w:t>
-            </w:r>
-          </w:p>
-        </w:tc>
-        <w:tc>
-          <w:tcPr>
-            <w:tcW w:w="2551" w:type="dxa"/>
-          </w:tcPr>
-          <w:p/>
-        </w:tc>
-        <w:tc>
-          <w:tcPr>
-            <w:tcW w:w="5103" w:type="dxa"/>
-          </w:tcPr>
-          <w:p/>
+              <w:t>16.</w:t>
+            </w:r>
+            <w:r>
+              <w:t>0</w:t>
+            </w:r>
+            <w:r>
+              <w:t>2.2023</w:t>
+            </w:r>
+          </w:p>
+        </w:tc>
+        <w:tc>
+          <w:tcPr>
+            <w:tcW w:w="2551" w:type="dxa"/>
+          </w:tcPr>
+          <w:p>
+            <w:r>
+              <w:t>4</w:t>
+            </w:r>
+          </w:p>
+        </w:tc>
+        <w:tc>
+          <w:tcPr>
+            <w:tcW w:w="5103" w:type="dxa"/>
+          </w:tcPr>
+          <w:p>
+            <w:r>
+              <w:t>Uuden tehtävän luonnin työstö</w:t>
+            </w:r>
+          </w:p>
         </w:tc>
       </w:tr>
       <w:tr>

</xml_diff>

<commit_message>
loppupaltsun kahden osion slaidit lisätty
</commit_message>
<xml_diff>
--- a/Työnajanseuranta/Työaikaraportti_TopiasKähärä.docx
+++ b/Työnajanseuranta/Työaikaraportti_TopiasKähärä.docx
@@ -243,11 +243,9 @@
             <w:tcW w:w="5103" w:type="dxa"/>
           </w:tcPr>
           <w:p>
-            <w:proofErr w:type="spellStart"/>
             <w:r>
               <w:t>Weekly</w:t>
             </w:r>
-            <w:proofErr w:type="spellEnd"/>
           </w:p>
         </w:tc>
       </w:tr>
@@ -278,15 +276,7 @@
           </w:tcPr>
           <w:p>
             <w:r>
-              <w:t xml:space="preserve">Class </w:t>
-            </w:r>
-            <w:proofErr w:type="spellStart"/>
-            <w:r>
-              <w:t>diagram</w:t>
-            </w:r>
-            <w:proofErr w:type="spellEnd"/>
-            <w:r>
-              <w:t xml:space="preserve"> ja tehtävänluonnin UI</w:t>
+              <w:t>Class diagram ja tehtävänluonnin UI</w:t>
             </w:r>
           </w:p>
         </w:tc>
@@ -317,11 +307,9 @@
             <w:tcW w:w="5103" w:type="dxa"/>
           </w:tcPr>
           <w:p>
-            <w:proofErr w:type="spellStart"/>
             <w:r>
               <w:t>Weekly</w:t>
             </w:r>
-            <w:proofErr w:type="spellEnd"/>
           </w:p>
         </w:tc>
       </w:tr>
@@ -389,13 +377,8 @@
             <w:tcW w:w="5103" w:type="dxa"/>
           </w:tcPr>
           <w:p>
-            <w:proofErr w:type="spellStart"/>
-            <w:r>
-              <w:t>Weekly</w:t>
-            </w:r>
-            <w:proofErr w:type="spellEnd"/>
-            <w:r>
-              <w:t xml:space="preserve"> + uuden tagin luominen</w:t>
+            <w:r>
+              <w:t>Weekly + uuden tagin luominen</w:t>
             </w:r>
           </w:p>
         </w:tc>
@@ -426,13 +409,8 @@
             <w:tcW w:w="5103" w:type="dxa"/>
           </w:tcPr>
           <w:p>
-            <w:proofErr w:type="spellStart"/>
-            <w:r>
-              <w:t>Weekly</w:t>
-            </w:r>
-            <w:proofErr w:type="spellEnd"/>
-            <w:r>
-              <w:t xml:space="preserve"> + tekijän muutoksia </w:t>
+            <w:r>
+              <w:t xml:space="preserve">Weekly + tekijän muutoksia </w:t>
             </w:r>
           </w:p>
         </w:tc>
@@ -464,15 +442,7 @@
           </w:tcPr>
           <w:p>
             <w:r>
-              <w:t xml:space="preserve">Uuden tehtävän luonnin muutoksia: </w:t>
-            </w:r>
-            <w:proofErr w:type="spellStart"/>
-            <w:r>
-              <w:t>tägit</w:t>
-            </w:r>
-            <w:proofErr w:type="spellEnd"/>
-            <w:r>
-              <w:t xml:space="preserve"> ja tekijä </w:t>
+              <w:t xml:space="preserve">Uuden tehtävän luonnin muutoksia: tägit ja tekijä </w:t>
             </w:r>
           </w:p>
         </w:tc>
@@ -503,63 +473,74 @@
             <w:tcW w:w="5103" w:type="dxa"/>
           </w:tcPr>
           <w:p>
-            <w:proofErr w:type="spellStart"/>
-            <w:r>
-              <w:t>Weekly</w:t>
-            </w:r>
-            <w:proofErr w:type="spellEnd"/>
-            <w:r>
-              <w:t xml:space="preserve"> + </w:t>
-            </w:r>
-            <w:proofErr w:type="spellStart"/>
-            <w:r>
-              <w:t>tägien</w:t>
-            </w:r>
-            <w:proofErr w:type="spellEnd"/>
-            <w:r>
-              <w:t xml:space="preserve"> muutoksia </w:t>
-            </w:r>
-          </w:p>
-        </w:tc>
-      </w:tr>
-      <w:tr>
-        <w:tc>
-          <w:tcPr>
-            <w:tcW w:w="1980" w:type="dxa"/>
-          </w:tcPr>
-          <w:p/>
-        </w:tc>
-        <w:tc>
-          <w:tcPr>
-            <w:tcW w:w="2551" w:type="dxa"/>
-          </w:tcPr>
-          <w:p/>
-        </w:tc>
-        <w:tc>
-          <w:tcPr>
-            <w:tcW w:w="5103" w:type="dxa"/>
-          </w:tcPr>
-          <w:p/>
-        </w:tc>
-      </w:tr>
-      <w:tr>
-        <w:tc>
-          <w:tcPr>
-            <w:tcW w:w="1980" w:type="dxa"/>
-          </w:tcPr>
-          <w:p/>
-        </w:tc>
-        <w:tc>
-          <w:tcPr>
-            <w:tcW w:w="2551" w:type="dxa"/>
-          </w:tcPr>
-          <w:p/>
-        </w:tc>
-        <w:tc>
-          <w:tcPr>
-            <w:tcW w:w="5103" w:type="dxa"/>
-          </w:tcPr>
-          <w:p/>
+            <w:r>
+              <w:t xml:space="preserve">Weekly + tägien muutoksia </w:t>
+            </w:r>
+          </w:p>
+        </w:tc>
+      </w:tr>
+      <w:tr>
+        <w:tc>
+          <w:tcPr>
+            <w:tcW w:w="1980" w:type="dxa"/>
+          </w:tcPr>
+          <w:p>
+            <w:r>
+              <w:t>06.03.2023</w:t>
+            </w:r>
+          </w:p>
+        </w:tc>
+        <w:tc>
+          <w:tcPr>
+            <w:tcW w:w="2551" w:type="dxa"/>
+          </w:tcPr>
+          <w:p>
+            <w:r>
+              <w:t>1</w:t>
+            </w:r>
+          </w:p>
+        </w:tc>
+        <w:tc>
+          <w:tcPr>
+            <w:tcW w:w="5103" w:type="dxa"/>
+          </w:tcPr>
+          <w:p>
+            <w:r>
+              <w:t>Kaavioiden hiomista</w:t>
+            </w:r>
+          </w:p>
+        </w:tc>
+      </w:tr>
+      <w:tr>
+        <w:tc>
+          <w:tcPr>
+            <w:tcW w:w="1980" w:type="dxa"/>
+          </w:tcPr>
+          <w:p>
+            <w:r>
+              <w:t>08.03.2023</w:t>
+            </w:r>
+          </w:p>
+        </w:tc>
+        <w:tc>
+          <w:tcPr>
+            <w:tcW w:w="2551" w:type="dxa"/>
+          </w:tcPr>
+          <w:p>
+            <w:r>
+              <w:t>1</w:t>
+            </w:r>
+          </w:p>
+        </w:tc>
+        <w:tc>
+          <w:tcPr>
+            <w:tcW w:w="5103" w:type="dxa"/>
+          </w:tcPr>
+          <w:p>
+            <w:r>
+              <w:t>Lopputapaamiseen valmistautumista</w:t>
+            </w:r>
+          </w:p>
         </w:tc>
       </w:tr>
       <w:tr>

</xml_diff>